<commit_message>
Atualizado o documento de estórias para o 3º sprint
</commit_message>
<xml_diff>
--- a/docs/personasVestibular.docx
+++ b/docs/personasVestibular.docx
@@ -1007,16 +1007,16 @@
                 <w:b/>
                 <w:sz w:val="24"/>
                 <w:szCs w:val="24"/>
-                <w:highlight w:val="magenta"/>
-              </w:rPr>
-            </w:pPr>
-            <w:r>
-              <w:rPr>
-                <w:rFonts w:ascii="Times New Roman" w:hAnsi="Times New Roman" w:cs="Times New Roman"/>
-                <w:b/>
-                <w:sz w:val="24"/>
-                <w:szCs w:val="24"/>
-                <w:highlight w:val="magenta"/>
+                <w:highlight w:val="darkGreen"/>
+              </w:rPr>
+            </w:pPr>
+            <w:r>
+              <w:rPr>
+                <w:rFonts w:ascii="Times New Roman" w:hAnsi="Times New Roman" w:cs="Times New Roman"/>
+                <w:b/>
+                <w:sz w:val="24"/>
+                <w:szCs w:val="24"/>
+                <w:highlight w:val="darkGreen"/>
               </w:rPr>
               <w:t>SENDO</w:t>
             </w:r>
@@ -1038,15 +1038,15 @@
                 <w:rFonts w:ascii="Times New Roman" w:hAnsi="Times New Roman" w:cs="Times New Roman"/>
                 <w:sz w:val="24"/>
                 <w:szCs w:val="24"/>
-                <w:highlight w:val="magenta"/>
-              </w:rPr>
-            </w:pPr>
-            <w:r>
-              <w:rPr>
-                <w:rFonts w:ascii="Times New Roman" w:hAnsi="Times New Roman" w:cs="Times New Roman"/>
-                <w:sz w:val="24"/>
-                <w:szCs w:val="24"/>
-                <w:highlight w:val="magenta"/>
+                <w:highlight w:val="darkGreen"/>
+              </w:rPr>
+            </w:pPr>
+            <w:r>
+              <w:rPr>
+                <w:rFonts w:ascii="Times New Roman" w:hAnsi="Times New Roman" w:cs="Times New Roman"/>
+                <w:sz w:val="24"/>
+                <w:szCs w:val="24"/>
+                <w:highlight w:val="darkGreen"/>
               </w:rPr>
               <w:t>Um usuário cadastrado.</w:t>
             </w:r>
@@ -1071,16 +1071,16 @@
                 <w:b/>
                 <w:sz w:val="24"/>
                 <w:szCs w:val="24"/>
-                <w:highlight w:val="magenta"/>
-              </w:rPr>
-            </w:pPr>
-            <w:r>
-              <w:rPr>
-                <w:rFonts w:ascii="Times New Roman" w:hAnsi="Times New Roman" w:cs="Times New Roman"/>
-                <w:b/>
-                <w:sz w:val="24"/>
-                <w:szCs w:val="24"/>
-                <w:highlight w:val="magenta"/>
+                <w:highlight w:val="darkGreen"/>
+              </w:rPr>
+            </w:pPr>
+            <w:r>
+              <w:rPr>
+                <w:rFonts w:ascii="Times New Roman" w:hAnsi="Times New Roman" w:cs="Times New Roman"/>
+                <w:b/>
+                <w:sz w:val="24"/>
+                <w:szCs w:val="24"/>
+                <w:highlight w:val="darkGreen"/>
               </w:rPr>
               <w:t>POSSO</w:t>
             </w:r>
@@ -1102,15 +1102,15 @@
                 <w:rFonts w:ascii="Times New Roman" w:hAnsi="Times New Roman" w:cs="Times New Roman"/>
                 <w:sz w:val="24"/>
                 <w:szCs w:val="24"/>
-                <w:highlight w:val="magenta"/>
-              </w:rPr>
-            </w:pPr>
-            <w:r>
-              <w:rPr>
-                <w:rFonts w:ascii="Times New Roman" w:hAnsi="Times New Roman" w:cs="Times New Roman"/>
-                <w:sz w:val="24"/>
-                <w:szCs w:val="24"/>
-                <w:highlight w:val="magenta"/>
+                <w:highlight w:val="darkGreen"/>
+              </w:rPr>
+            </w:pPr>
+            <w:r>
+              <w:rPr>
+                <w:rFonts w:ascii="Times New Roman" w:hAnsi="Times New Roman" w:cs="Times New Roman"/>
+                <w:sz w:val="24"/>
+                <w:szCs w:val="24"/>
+                <w:highlight w:val="darkGreen"/>
               </w:rPr>
               <w:t>Selecionar as questões por matéria.</w:t>
             </w:r>
@@ -1135,16 +1135,16 @@
                 <w:b/>
                 <w:sz w:val="24"/>
                 <w:szCs w:val="24"/>
-                <w:highlight w:val="magenta"/>
-              </w:rPr>
-            </w:pPr>
-            <w:r>
-              <w:rPr>
-                <w:rFonts w:ascii="Times New Roman" w:hAnsi="Times New Roman" w:cs="Times New Roman"/>
-                <w:b/>
-                <w:sz w:val="24"/>
-                <w:szCs w:val="24"/>
-                <w:highlight w:val="magenta"/>
+                <w:highlight w:val="darkGreen"/>
+              </w:rPr>
+            </w:pPr>
+            <w:r>
+              <w:rPr>
+                <w:rFonts w:ascii="Times New Roman" w:hAnsi="Times New Roman" w:cs="Times New Roman"/>
+                <w:b/>
+                <w:sz w:val="24"/>
+                <w:szCs w:val="24"/>
+                <w:highlight w:val="darkGreen"/>
               </w:rPr>
               <w:t>PARA</w:t>
             </w:r>
@@ -1166,15 +1166,15 @@
                 <w:rFonts w:ascii="Times New Roman" w:hAnsi="Times New Roman" w:cs="Times New Roman"/>
                 <w:sz w:val="24"/>
                 <w:szCs w:val="24"/>
-                <w:highlight w:val="magenta"/>
-              </w:rPr>
-            </w:pPr>
-            <w:r>
-              <w:rPr>
-                <w:rFonts w:ascii="Times New Roman" w:hAnsi="Times New Roman" w:cs="Times New Roman"/>
-                <w:sz w:val="24"/>
-                <w:szCs w:val="24"/>
-                <w:highlight w:val="magenta"/>
+                <w:highlight w:val="darkGreen"/>
+              </w:rPr>
+            </w:pPr>
+            <w:r>
+              <w:rPr>
+                <w:rFonts w:ascii="Times New Roman" w:hAnsi="Times New Roman" w:cs="Times New Roman"/>
+                <w:sz w:val="24"/>
+                <w:szCs w:val="24"/>
+                <w:highlight w:val="darkGreen"/>
               </w:rPr>
               <w:t xml:space="preserve">Filtrar as questões da matéria selecionada. </w:t>
             </w:r>
@@ -1199,16 +1199,16 @@
                 <w:b/>
                 <w:sz w:val="24"/>
                 <w:szCs w:val="24"/>
-                <w:highlight w:val="magenta"/>
-              </w:rPr>
-            </w:pPr>
-            <w:r>
-              <w:rPr>
-                <w:rFonts w:ascii="Times New Roman" w:hAnsi="Times New Roman" w:cs="Times New Roman"/>
-                <w:b/>
-                <w:sz w:val="24"/>
-                <w:szCs w:val="24"/>
-                <w:highlight w:val="magenta"/>
+                <w:highlight w:val="darkGreen"/>
+              </w:rPr>
+            </w:pPr>
+            <w:r>
+              <w:rPr>
+                <w:rFonts w:ascii="Times New Roman" w:hAnsi="Times New Roman" w:cs="Times New Roman"/>
+                <w:b/>
+                <w:sz w:val="24"/>
+                <w:szCs w:val="24"/>
+                <w:highlight w:val="darkGreen"/>
               </w:rPr>
               <w:t>PRIORIDADE</w:t>
             </w:r>
@@ -1230,15 +1230,15 @@
                 <w:rFonts w:ascii="Times New Roman" w:hAnsi="Times New Roman" w:cs="Times New Roman"/>
                 <w:sz w:val="24"/>
                 <w:szCs w:val="24"/>
-                <w:highlight w:val="magenta"/>
-              </w:rPr>
-            </w:pPr>
-            <w:r>
-              <w:rPr>
-                <w:rFonts w:ascii="Times New Roman" w:hAnsi="Times New Roman" w:cs="Times New Roman"/>
-                <w:sz w:val="24"/>
-                <w:szCs w:val="24"/>
-                <w:highlight w:val="magenta"/>
+                <w:highlight w:val="darkGreen"/>
+              </w:rPr>
+            </w:pPr>
+            <w:r>
+              <w:rPr>
+                <w:rFonts w:ascii="Times New Roman" w:hAnsi="Times New Roman" w:cs="Times New Roman"/>
+                <w:sz w:val="24"/>
+                <w:szCs w:val="24"/>
+                <w:highlight w:val="darkGreen"/>
               </w:rPr>
               <w:t>4</w:t>
             </w:r>
@@ -1835,14 +1835,16 @@
                 <w:b/>
                 <w:sz w:val="24"/>
                 <w:szCs w:val="24"/>
-              </w:rPr>
-            </w:pPr>
-            <w:r>
-              <w:rPr>
-                <w:rFonts w:ascii="Times New Roman" w:hAnsi="Times New Roman" w:cs="Times New Roman"/>
-                <w:b/>
-                <w:sz w:val="24"/>
-                <w:szCs w:val="24"/>
+                <w:highlight w:val="magenta"/>
+              </w:rPr>
+            </w:pPr>
+            <w:r>
+              <w:rPr>
+                <w:rFonts w:ascii="Times New Roman" w:hAnsi="Times New Roman" w:cs="Times New Roman"/>
+                <w:b/>
+                <w:sz w:val="24"/>
+                <w:szCs w:val="24"/>
+                <w:highlight w:val="magenta"/>
               </w:rPr>
               <w:t>SENDO</w:t>
             </w:r>
@@ -1864,13 +1866,15 @@
                 <w:rFonts w:ascii="Times New Roman" w:hAnsi="Times New Roman" w:cs="Times New Roman"/>
                 <w:sz w:val="24"/>
                 <w:szCs w:val="24"/>
-              </w:rPr>
-            </w:pPr>
-            <w:r>
-              <w:rPr>
-                <w:rFonts w:ascii="Times New Roman" w:hAnsi="Times New Roman" w:cs="Times New Roman"/>
-                <w:sz w:val="24"/>
-                <w:szCs w:val="24"/>
+                <w:highlight w:val="magenta"/>
+              </w:rPr>
+            </w:pPr>
+            <w:r>
+              <w:rPr>
+                <w:rFonts w:ascii="Times New Roman" w:hAnsi="Times New Roman" w:cs="Times New Roman"/>
+                <w:sz w:val="24"/>
+                <w:szCs w:val="24"/>
+                <w:highlight w:val="magenta"/>
               </w:rPr>
               <w:t>Um usuário cadastrado.</w:t>
             </w:r>
@@ -1895,14 +1899,16 @@
                 <w:b/>
                 <w:sz w:val="24"/>
                 <w:szCs w:val="24"/>
-              </w:rPr>
-            </w:pPr>
-            <w:r>
-              <w:rPr>
-                <w:rFonts w:ascii="Times New Roman" w:hAnsi="Times New Roman" w:cs="Times New Roman"/>
-                <w:b/>
-                <w:sz w:val="24"/>
-                <w:szCs w:val="24"/>
+                <w:highlight w:val="magenta"/>
+              </w:rPr>
+            </w:pPr>
+            <w:r>
+              <w:rPr>
+                <w:rFonts w:ascii="Times New Roman" w:hAnsi="Times New Roman" w:cs="Times New Roman"/>
+                <w:b/>
+                <w:sz w:val="24"/>
+                <w:szCs w:val="24"/>
+                <w:highlight w:val="magenta"/>
               </w:rPr>
               <w:t>POSSO</w:t>
             </w:r>
@@ -1924,13 +1930,15 @@
                 <w:rFonts w:ascii="Times New Roman" w:hAnsi="Times New Roman" w:cs="Times New Roman"/>
                 <w:sz w:val="24"/>
                 <w:szCs w:val="24"/>
-              </w:rPr>
-            </w:pPr>
-            <w:r>
-              <w:rPr>
-                <w:rFonts w:ascii="Times New Roman" w:hAnsi="Times New Roman" w:cs="Times New Roman"/>
-                <w:sz w:val="24"/>
-                <w:szCs w:val="24"/>
+                <w:highlight w:val="magenta"/>
+              </w:rPr>
+            </w:pPr>
+            <w:r>
+              <w:rPr>
+                <w:rFonts w:ascii="Times New Roman" w:hAnsi="Times New Roman" w:cs="Times New Roman"/>
+                <w:sz w:val="24"/>
+                <w:szCs w:val="24"/>
+                <w:highlight w:val="magenta"/>
               </w:rPr>
               <w:t>Visualizar meu desempenho por matéria</w:t>
             </w:r>
@@ -1955,14 +1963,16 @@
                 <w:b/>
                 <w:sz w:val="24"/>
                 <w:szCs w:val="24"/>
-              </w:rPr>
-            </w:pPr>
-            <w:r>
-              <w:rPr>
-                <w:rFonts w:ascii="Times New Roman" w:hAnsi="Times New Roman" w:cs="Times New Roman"/>
-                <w:b/>
-                <w:sz w:val="24"/>
-                <w:szCs w:val="24"/>
+                <w:highlight w:val="magenta"/>
+              </w:rPr>
+            </w:pPr>
+            <w:r>
+              <w:rPr>
+                <w:rFonts w:ascii="Times New Roman" w:hAnsi="Times New Roman" w:cs="Times New Roman"/>
+                <w:b/>
+                <w:sz w:val="24"/>
+                <w:szCs w:val="24"/>
+                <w:highlight w:val="magenta"/>
               </w:rPr>
               <w:t>PARA</w:t>
             </w:r>
@@ -1984,13 +1994,15 @@
                 <w:rFonts w:ascii="Times New Roman" w:hAnsi="Times New Roman" w:cs="Times New Roman"/>
                 <w:sz w:val="24"/>
                 <w:szCs w:val="24"/>
-              </w:rPr>
-            </w:pPr>
-            <w:r>
-              <w:rPr>
-                <w:rFonts w:ascii="Times New Roman" w:hAnsi="Times New Roman" w:cs="Times New Roman"/>
-                <w:sz w:val="24"/>
-                <w:szCs w:val="24"/>
+                <w:highlight w:val="magenta"/>
+              </w:rPr>
+            </w:pPr>
+            <w:r>
+              <w:rPr>
+                <w:rFonts w:ascii="Times New Roman" w:hAnsi="Times New Roman" w:cs="Times New Roman"/>
+                <w:sz w:val="24"/>
+                <w:szCs w:val="24"/>
+                <w:highlight w:val="magenta"/>
               </w:rPr>
               <w:t>Avaliar seus conhecimentos para identificar suas dificuldades</w:t>
             </w:r>
@@ -2015,14 +2027,16 @@
                 <w:b/>
                 <w:sz w:val="24"/>
                 <w:szCs w:val="24"/>
-              </w:rPr>
-            </w:pPr>
-            <w:r>
-              <w:rPr>
-                <w:rFonts w:ascii="Times New Roman" w:hAnsi="Times New Roman" w:cs="Times New Roman"/>
-                <w:b/>
-                <w:sz w:val="24"/>
-                <w:szCs w:val="24"/>
+                <w:highlight w:val="magenta"/>
+              </w:rPr>
+            </w:pPr>
+            <w:r>
+              <w:rPr>
+                <w:rFonts w:ascii="Times New Roman" w:hAnsi="Times New Roman" w:cs="Times New Roman"/>
+                <w:b/>
+                <w:sz w:val="24"/>
+                <w:szCs w:val="24"/>
+                <w:highlight w:val="magenta"/>
               </w:rPr>
               <w:t>PRIORIDADE</w:t>
             </w:r>
@@ -2044,13 +2058,15 @@
                 <w:rFonts w:ascii="Times New Roman" w:hAnsi="Times New Roman" w:cs="Times New Roman"/>
                 <w:sz w:val="24"/>
                 <w:szCs w:val="24"/>
-              </w:rPr>
-            </w:pPr>
-            <w:r>
-              <w:rPr>
-                <w:rFonts w:ascii="Times New Roman" w:hAnsi="Times New Roman" w:cs="Times New Roman"/>
-                <w:sz w:val="24"/>
-                <w:szCs w:val="24"/>
+                <w:highlight w:val="magenta"/>
+              </w:rPr>
+            </w:pPr>
+            <w:r>
+              <w:rPr>
+                <w:rFonts w:ascii="Times New Roman" w:hAnsi="Times New Roman" w:cs="Times New Roman"/>
+                <w:sz w:val="24"/>
+                <w:szCs w:val="24"/>
+                <w:highlight w:val="magenta"/>
               </w:rPr>
               <w:t>4</w:t>
             </w:r>
@@ -2255,6 +2271,8 @@
               </w:rPr>
               <w:t>2</w:t>
             </w:r>
+            <w:bookmarkStart w:id="0" w:name="_GoBack"/>
+            <w:bookmarkEnd w:id="0"/>
           </w:p>
         </w:tc>
       </w:tr>
@@ -3041,12 +3059,14 @@
                 <w:numId w:val="2"/>
               </w:numPr>
               <w:rPr>
-                <w:sz w:val="24"/>
-                <w:szCs w:val="24"/>
-              </w:rPr>
-            </w:pPr>
-            <w:r>
-              <w:rPr>
+                <w:strike/>
+                <w:sz w:val="24"/>
+                <w:szCs w:val="24"/>
+              </w:rPr>
+            </w:pPr>
+            <w:r>
+              <w:rPr>
+                <w:strike/>
                 <w:sz w:val="24"/>
                 <w:szCs w:val="24"/>
               </w:rPr>
@@ -3054,6 +3074,7 @@
             </w:r>
             <w:r>
               <w:rPr>
+                <w:strike/>
                 <w:sz w:val="24"/>
                 <w:szCs w:val="24"/>
               </w:rPr>
@@ -3068,12 +3089,14 @@
                 <w:numId w:val="2"/>
               </w:numPr>
               <w:rPr>
-                <w:sz w:val="24"/>
-                <w:szCs w:val="24"/>
-              </w:rPr>
-            </w:pPr>
-            <w:r>
-              <w:rPr>
+                <w:strike/>
+                <w:sz w:val="24"/>
+                <w:szCs w:val="24"/>
+              </w:rPr>
+            </w:pPr>
+            <w:r>
+              <w:rPr>
+                <w:strike/>
                 <w:sz w:val="24"/>
                 <w:szCs w:val="24"/>
               </w:rPr>
@@ -3082,6 +3105,7 @@
             <w:proofErr w:type="spellStart"/>
             <w:r>
               <w:rPr>
+                <w:strike/>
                 <w:sz w:val="24"/>
                 <w:szCs w:val="24"/>
               </w:rPr>
@@ -3090,6 +3114,7 @@
             <w:proofErr w:type="spellEnd"/>
             <w:r>
               <w:rPr>
+                <w:strike/>
                 <w:sz w:val="24"/>
                 <w:szCs w:val="24"/>
               </w:rPr>
@@ -3097,6 +3122,7 @@
             </w:r>
             <w:r>
               <w:rPr>
+                <w:strike/>
                 <w:sz w:val="24"/>
                 <w:szCs w:val="24"/>
               </w:rPr>
@@ -3111,12 +3137,14 @@
                 <w:numId w:val="2"/>
               </w:numPr>
               <w:rPr>
-                <w:sz w:val="24"/>
-                <w:szCs w:val="24"/>
-              </w:rPr>
-            </w:pPr>
-            <w:r>
-              <w:rPr>
+                <w:strike/>
+                <w:sz w:val="24"/>
+                <w:szCs w:val="24"/>
+              </w:rPr>
+            </w:pPr>
+            <w:r>
+              <w:rPr>
+                <w:strike/>
                 <w:sz w:val="24"/>
                 <w:szCs w:val="24"/>
               </w:rPr>
@@ -3124,6 +3152,7 @@
             </w:r>
             <w:r>
               <w:rPr>
+                <w:strike/>
                 <w:sz w:val="24"/>
                 <w:szCs w:val="24"/>
               </w:rPr>
@@ -3138,12 +3167,14 @@
                 <w:numId w:val="2"/>
               </w:numPr>
               <w:rPr>
-                <w:sz w:val="24"/>
-                <w:szCs w:val="24"/>
-              </w:rPr>
-            </w:pPr>
-            <w:r>
-              <w:rPr>
+                <w:strike/>
+                <w:sz w:val="24"/>
+                <w:szCs w:val="24"/>
+              </w:rPr>
+            </w:pPr>
+            <w:r>
+              <w:rPr>
+                <w:strike/>
                 <w:sz w:val="24"/>
                 <w:szCs w:val="24"/>
               </w:rPr>
@@ -3151,6 +3182,7 @@
             </w:r>
             <w:r>
               <w:rPr>
+                <w:strike/>
                 <w:sz w:val="24"/>
                 <w:szCs w:val="24"/>
               </w:rPr>
@@ -3165,12 +3197,14 @@
                 <w:numId w:val="2"/>
               </w:numPr>
               <w:rPr>
-                <w:sz w:val="24"/>
-                <w:szCs w:val="24"/>
-              </w:rPr>
-            </w:pPr>
-            <w:r>
-              <w:rPr>
+                <w:strike/>
+                <w:sz w:val="24"/>
+                <w:szCs w:val="24"/>
+              </w:rPr>
+            </w:pPr>
+            <w:r>
+              <w:rPr>
+                <w:strike/>
                 <w:sz w:val="24"/>
                 <w:szCs w:val="24"/>
               </w:rPr>
@@ -3179,6 +3213,7 @@
             <w:proofErr w:type="spellStart"/>
             <w:r>
               <w:rPr>
+                <w:strike/>
                 <w:sz w:val="24"/>
                 <w:szCs w:val="24"/>
               </w:rPr>
@@ -3187,6 +3222,7 @@
             <w:proofErr w:type="spellEnd"/>
             <w:r>
               <w:rPr>
+                <w:strike/>
                 <w:sz w:val="24"/>
                 <w:szCs w:val="24"/>
               </w:rPr>
@@ -3194,6 +3230,7 @@
             </w:r>
             <w:r>
               <w:rPr>
+                <w:strike/>
                 <w:sz w:val="24"/>
                 <w:szCs w:val="24"/>
               </w:rPr>
@@ -3242,12 +3279,14 @@
                 <w:numId w:val="2"/>
               </w:numPr>
               <w:rPr>
-                <w:sz w:val="24"/>
-                <w:szCs w:val="24"/>
-              </w:rPr>
-            </w:pPr>
-            <w:r>
-              <w:rPr>
+                <w:strike/>
+                <w:sz w:val="24"/>
+                <w:szCs w:val="24"/>
+              </w:rPr>
+            </w:pPr>
+            <w:r>
+              <w:rPr>
+                <w:strike/>
                 <w:sz w:val="24"/>
                 <w:szCs w:val="24"/>
               </w:rPr>
@@ -3255,13 +3294,12 @@
             </w:r>
             <w:r>
               <w:rPr>
+                <w:strike/>
                 <w:sz w:val="24"/>
                 <w:szCs w:val="24"/>
               </w:rPr>
               <w:t xml:space="preserve"> (Everton e Mayara)</w:t>
             </w:r>
-            <w:bookmarkStart w:id="0" w:name="_GoBack"/>
-            <w:bookmarkEnd w:id="0"/>
           </w:p>
           <w:p>
             <w:pPr>
@@ -3302,12 +3340,14 @@
                 <w:numId w:val="3"/>
               </w:numPr>
               <w:rPr>
-                <w:sz w:val="24"/>
-                <w:szCs w:val="24"/>
-              </w:rPr>
-            </w:pPr>
-            <w:r>
-              <w:rPr>
+                <w:strike/>
+                <w:sz w:val="24"/>
+                <w:szCs w:val="24"/>
+              </w:rPr>
+            </w:pPr>
+            <w:r>
+              <w:rPr>
+                <w:strike/>
                 <w:sz w:val="24"/>
                 <w:szCs w:val="24"/>
               </w:rPr>
@@ -3316,6 +3356,7 @@
             <w:proofErr w:type="spellStart"/>
             <w:r>
               <w:rPr>
+                <w:strike/>
                 <w:sz w:val="24"/>
                 <w:szCs w:val="24"/>
               </w:rPr>
@@ -3331,12 +3372,14 @@
                 <w:numId w:val="3"/>
               </w:numPr>
               <w:rPr>
-                <w:sz w:val="24"/>
-                <w:szCs w:val="24"/>
-              </w:rPr>
-            </w:pPr>
-            <w:r>
-              <w:rPr>
+                <w:strike/>
+                <w:sz w:val="24"/>
+                <w:szCs w:val="24"/>
+              </w:rPr>
+            </w:pPr>
+            <w:r>
+              <w:rPr>
+                <w:strike/>
                 <w:sz w:val="24"/>
                 <w:szCs w:val="24"/>
               </w:rPr>
@@ -3355,20 +3398,163 @@
                 <w:szCs w:val="24"/>
               </w:rPr>
             </w:pPr>
-            <w:r>
-              <w:rPr>
-                <w:sz w:val="24"/>
-                <w:szCs w:val="24"/>
-              </w:rPr>
-              <w:t>Criar o campo status (inteiro) para indicar se a questão já foi resolvida, por padrão será 0.</w:t>
-            </w:r>
-          </w:p>
+          </w:p>
+        </w:tc>
+      </w:tr>
+      <w:tr>
+        <w:tc>
+          <w:tcPr>
+            <w:tcW w:w="1470" w:type="dxa"/>
+          </w:tcPr>
+          <w:p>
+            <w:pPr>
+              <w:rPr>
+                <w:b/>
+                <w:sz w:val="24"/>
+                <w:szCs w:val="24"/>
+              </w:rPr>
+            </w:pPr>
+          </w:p>
+        </w:tc>
+        <w:tc>
+          <w:tcPr>
+            <w:tcW w:w="7456" w:type="dxa"/>
+          </w:tcPr>
+          <w:p>
+            <w:pPr>
+              <w:pStyle w:val="ListParagraph"/>
+              <w:rPr>
+                <w:strike/>
+                <w:sz w:val="24"/>
+                <w:szCs w:val="24"/>
+              </w:rPr>
+            </w:pPr>
+          </w:p>
+        </w:tc>
+      </w:tr>
+      <w:tr>
+        <w:tc>
+          <w:tcPr>
+            <w:tcW w:w="1470" w:type="dxa"/>
+          </w:tcPr>
+          <w:p>
+            <w:pPr>
+              <w:rPr>
+                <w:b/>
+                <w:sz w:val="24"/>
+                <w:szCs w:val="24"/>
+              </w:rPr>
+            </w:pPr>
+            <w:r>
+              <w:rPr>
+                <w:b/>
+                <w:sz w:val="24"/>
+                <w:szCs w:val="24"/>
+              </w:rPr>
+              <w:t>Nº</w:t>
+            </w:r>
+          </w:p>
+        </w:tc>
+        <w:tc>
+          <w:tcPr>
+            <w:tcW w:w="7456" w:type="dxa"/>
+          </w:tcPr>
+          <w:p>
+            <w:pPr>
+              <w:pStyle w:val="ListParagraph"/>
+              <w:rPr>
+                <w:sz w:val="24"/>
+                <w:szCs w:val="24"/>
+              </w:rPr>
+            </w:pPr>
+            <w:r>
+              <w:rPr>
+                <w:sz w:val="24"/>
+                <w:szCs w:val="24"/>
+              </w:rPr>
+              <w:t>03</w:t>
+            </w:r>
+          </w:p>
+        </w:tc>
+      </w:tr>
+      <w:tr>
+        <w:tc>
+          <w:tcPr>
+            <w:tcW w:w="1470" w:type="dxa"/>
+          </w:tcPr>
+          <w:p>
+            <w:pPr>
+              <w:rPr>
+                <w:b/>
+                <w:sz w:val="24"/>
+                <w:szCs w:val="24"/>
+              </w:rPr>
+            </w:pPr>
+            <w:r>
+              <w:rPr>
+                <w:b/>
+                <w:sz w:val="24"/>
+                <w:szCs w:val="24"/>
+              </w:rPr>
+              <w:t>DATA</w:t>
+            </w:r>
+          </w:p>
+        </w:tc>
+        <w:tc>
+          <w:tcPr>
+            <w:tcW w:w="7456" w:type="dxa"/>
+          </w:tcPr>
+          <w:p>
+            <w:pPr>
+              <w:pStyle w:val="ListParagraph"/>
+              <w:rPr>
+                <w:sz w:val="24"/>
+                <w:szCs w:val="24"/>
+              </w:rPr>
+            </w:pPr>
+            <w:r>
+              <w:rPr>
+                <w:sz w:val="24"/>
+                <w:szCs w:val="24"/>
+              </w:rPr>
+              <w:t>Entrega: 22/12/2015</w:t>
+            </w:r>
+          </w:p>
+        </w:tc>
+      </w:tr>
+      <w:tr>
+        <w:tc>
+          <w:tcPr>
+            <w:tcW w:w="1470" w:type="dxa"/>
+          </w:tcPr>
+          <w:p>
+            <w:pPr>
+              <w:rPr>
+                <w:b/>
+                <w:sz w:val="24"/>
+                <w:szCs w:val="24"/>
+              </w:rPr>
+            </w:pPr>
+            <w:r>
+              <w:rPr>
+                <w:b/>
+                <w:sz w:val="24"/>
+                <w:szCs w:val="24"/>
+              </w:rPr>
+              <w:t>ATIVIDADES</w:t>
+            </w:r>
+          </w:p>
+        </w:tc>
+        <w:tc>
+          <w:tcPr>
+            <w:tcW w:w="7456" w:type="dxa"/>
+          </w:tcPr>
           <w:p>
             <w:pPr>
               <w:pStyle w:val="ListParagraph"/>
               <w:numPr>
                 <w:ilvl w:val="0"/>
-                <w:numId w:val="3"/>
+                <w:numId w:val="4"/>
               </w:numPr>
               <w:rPr>
                 <w:sz w:val="24"/>
@@ -3380,7 +3566,251 @@
                 <w:sz w:val="24"/>
                 <w:szCs w:val="24"/>
               </w:rPr>
-              <w:t>Salvar todas as questões no banco de dados.</w:t>
+              <w:t>Jackson e Leonardo</w:t>
+            </w:r>
+          </w:p>
+          <w:p>
+            <w:pPr>
+              <w:pStyle w:val="ListParagraph"/>
+              <w:numPr>
+                <w:ilvl w:val="1"/>
+                <w:numId w:val="4"/>
+              </w:numPr>
+              <w:rPr>
+                <w:sz w:val="24"/>
+                <w:szCs w:val="24"/>
+              </w:rPr>
+            </w:pPr>
+            <w:r>
+              <w:rPr>
+                <w:sz w:val="24"/>
+                <w:szCs w:val="24"/>
+              </w:rPr>
+              <w:t>Criar uma tela para apresentar a resolução da questão, quando o usuário errar a resposta (Jackson e Leonardo)</w:t>
+            </w:r>
+          </w:p>
+          <w:p>
+            <w:pPr>
+              <w:pStyle w:val="ListParagraph"/>
+              <w:numPr>
+                <w:ilvl w:val="1"/>
+                <w:numId w:val="4"/>
+              </w:numPr>
+              <w:rPr>
+                <w:sz w:val="24"/>
+                <w:szCs w:val="24"/>
+              </w:rPr>
+            </w:pPr>
+            <w:r>
+              <w:rPr>
+                <w:sz w:val="24"/>
+                <w:szCs w:val="24"/>
+              </w:rPr>
+              <w:t>Ter uma tela inicial do aplicativo com dois botões:</w:t>
+            </w:r>
+          </w:p>
+          <w:p>
+            <w:pPr>
+              <w:pStyle w:val="ListParagraph"/>
+              <w:numPr>
+                <w:ilvl w:val="2"/>
+                <w:numId w:val="4"/>
+              </w:numPr>
+              <w:rPr>
+                <w:sz w:val="24"/>
+                <w:szCs w:val="24"/>
+              </w:rPr>
+            </w:pPr>
+            <w:r>
+              <w:rPr>
+                <w:sz w:val="24"/>
+                <w:szCs w:val="24"/>
+              </w:rPr>
+              <w:lastRenderedPageBreak/>
+              <w:t>Responder questões</w:t>
+            </w:r>
+          </w:p>
+          <w:p>
+            <w:pPr>
+              <w:pStyle w:val="ListParagraph"/>
+              <w:numPr>
+                <w:ilvl w:val="3"/>
+                <w:numId w:val="4"/>
+              </w:numPr>
+              <w:rPr>
+                <w:sz w:val="24"/>
+                <w:szCs w:val="24"/>
+              </w:rPr>
+            </w:pPr>
+            <w:r>
+              <w:rPr>
+                <w:sz w:val="24"/>
+                <w:szCs w:val="24"/>
+              </w:rPr>
+              <w:t>Ao apertar nele deve ir para matérias</w:t>
+            </w:r>
+          </w:p>
+          <w:p>
+            <w:pPr>
+              <w:pStyle w:val="ListParagraph"/>
+              <w:numPr>
+                <w:ilvl w:val="2"/>
+                <w:numId w:val="4"/>
+              </w:numPr>
+              <w:rPr>
+                <w:sz w:val="24"/>
+                <w:szCs w:val="24"/>
+              </w:rPr>
+            </w:pPr>
+            <w:r>
+              <w:rPr>
+                <w:sz w:val="24"/>
+                <w:szCs w:val="24"/>
+              </w:rPr>
+              <w:t>Visualizar rendimento</w:t>
+            </w:r>
+          </w:p>
+          <w:p>
+            <w:pPr>
+              <w:pStyle w:val="ListParagraph"/>
+              <w:numPr>
+                <w:ilvl w:val="3"/>
+                <w:numId w:val="4"/>
+              </w:numPr>
+              <w:rPr>
+                <w:sz w:val="24"/>
+                <w:szCs w:val="24"/>
+              </w:rPr>
+            </w:pPr>
+            <w:r>
+              <w:rPr>
+                <w:sz w:val="24"/>
+                <w:szCs w:val="24"/>
+              </w:rPr>
+              <w:t>Ao apertar nele deve ir para a tela de rendimentos</w:t>
+            </w:r>
+            <w:r>
+              <w:rPr>
+                <w:sz w:val="24"/>
+                <w:szCs w:val="24"/>
+              </w:rPr>
+              <w:t xml:space="preserve"> (destacado abaixo)</w:t>
+            </w:r>
+          </w:p>
+          <w:p>
+            <w:pPr>
+              <w:pStyle w:val="ListParagraph"/>
+              <w:numPr>
+                <w:ilvl w:val="1"/>
+                <w:numId w:val="4"/>
+              </w:numPr>
+              <w:rPr>
+                <w:sz w:val="24"/>
+                <w:szCs w:val="24"/>
+              </w:rPr>
+            </w:pPr>
+            <w:r>
+              <w:rPr>
+                <w:sz w:val="24"/>
+                <w:szCs w:val="24"/>
+              </w:rPr>
+              <w:t>Ter uma tela na qual o usuário poderá visualizar o % de acerto das questões por matéria</w:t>
+            </w:r>
+          </w:p>
+          <w:p>
+            <w:pPr>
+              <w:pStyle w:val="ListParagraph"/>
+              <w:numPr>
+                <w:ilvl w:val="2"/>
+                <w:numId w:val="4"/>
+              </w:numPr>
+              <w:rPr>
+                <w:sz w:val="24"/>
+                <w:szCs w:val="24"/>
+              </w:rPr>
+            </w:pPr>
+            <w:r>
+              <w:rPr>
+                <w:sz w:val="24"/>
+                <w:szCs w:val="24"/>
+              </w:rPr>
+              <w:t>Será apresentada no formato de 2 colunas, na esquerda o nome da matéria, na direita o % de acertos.</w:t>
+            </w:r>
+          </w:p>
+          <w:p>
+            <w:pPr>
+              <w:pStyle w:val="ListParagraph"/>
+              <w:numPr>
+                <w:ilvl w:val="2"/>
+                <w:numId w:val="4"/>
+              </w:numPr>
+              <w:rPr>
+                <w:sz w:val="24"/>
+                <w:szCs w:val="24"/>
+              </w:rPr>
+            </w:pPr>
+            <w:r>
+              <w:rPr>
+                <w:sz w:val="24"/>
+                <w:szCs w:val="24"/>
+              </w:rPr>
+              <w:t>Devem ser listadas todas as matérias, carregando do banco de dados.</w:t>
+            </w:r>
+          </w:p>
+          <w:p>
+            <w:pPr>
+              <w:pStyle w:val="ListParagraph"/>
+              <w:numPr>
+                <w:ilvl w:val="2"/>
+                <w:numId w:val="4"/>
+              </w:numPr>
+              <w:rPr>
+                <w:sz w:val="24"/>
+                <w:szCs w:val="24"/>
+              </w:rPr>
+            </w:pPr>
+            <w:r>
+              <w:rPr>
+                <w:sz w:val="24"/>
+                <w:szCs w:val="24"/>
+              </w:rPr>
+              <w:t>Na coluna da direita deverá ser calculado o % de acerto: (total de acertos / total de questões da matéria )* 100 = % de acerto.</w:t>
+            </w:r>
+          </w:p>
+          <w:p>
+            <w:pPr>
+              <w:pStyle w:val="ListParagraph"/>
+              <w:numPr>
+                <w:ilvl w:val="2"/>
+                <w:numId w:val="4"/>
+              </w:numPr>
+              <w:rPr>
+                <w:sz w:val="24"/>
+                <w:szCs w:val="24"/>
+              </w:rPr>
+            </w:pPr>
+            <w:r>
+              <w:rPr>
+                <w:sz w:val="24"/>
+                <w:szCs w:val="24"/>
+              </w:rPr>
+              <w:t xml:space="preserve">Deve ter um botão para </w:t>
+            </w:r>
+            <w:proofErr w:type="spellStart"/>
+            <w:r>
+              <w:rPr>
+                <w:sz w:val="24"/>
+                <w:szCs w:val="24"/>
+              </w:rPr>
+              <w:t>resetar</w:t>
+            </w:r>
+            <w:proofErr w:type="spellEnd"/>
+            <w:r>
+              <w:rPr>
+                <w:sz w:val="24"/>
+                <w:szCs w:val="24"/>
+              </w:rPr>
+              <w:t xml:space="preserve"> as respostas do banco de dados. (último a ser implementado)</w:t>
             </w:r>
           </w:p>
           <w:p>
@@ -3388,7 +3818,7 @@
               <w:pStyle w:val="ListParagraph"/>
               <w:numPr>
                 <w:ilvl w:val="0"/>
-                <w:numId w:val="3"/>
+                <w:numId w:val="4"/>
               </w:numPr>
               <w:rPr>
                 <w:sz w:val="24"/>
@@ -3400,15 +3830,15 @@
                 <w:sz w:val="24"/>
                 <w:szCs w:val="24"/>
               </w:rPr>
-              <w:t xml:space="preserve">No algoritmo de responder a questão, se a resposta for correta alterar o status da questão para 1. </w:t>
+              <w:t>Everton e Mayara</w:t>
             </w:r>
           </w:p>
           <w:p>
             <w:pPr>
               <w:pStyle w:val="ListParagraph"/>
               <w:numPr>
-                <w:ilvl w:val="0"/>
-                <w:numId w:val="3"/>
+                <w:ilvl w:val="1"/>
+                <w:numId w:val="4"/>
               </w:numPr>
               <w:rPr>
                 <w:sz w:val="24"/>
@@ -3420,6 +3850,86 @@
                 <w:sz w:val="24"/>
                 <w:szCs w:val="24"/>
               </w:rPr>
+              <w:t>Salvar todas as questões no banco de dados.</w:t>
+            </w:r>
+          </w:p>
+          <w:p>
+            <w:pPr>
+              <w:pStyle w:val="ListParagraph"/>
+              <w:numPr>
+                <w:ilvl w:val="1"/>
+                <w:numId w:val="4"/>
+              </w:numPr>
+              <w:rPr>
+                <w:sz w:val="24"/>
+                <w:szCs w:val="24"/>
+              </w:rPr>
+            </w:pPr>
+            <w:r>
+              <w:rPr>
+                <w:sz w:val="24"/>
+                <w:szCs w:val="24"/>
+              </w:rPr>
+              <w:t>Criar o campo status (inteiro) para indicar se a questão já foi resolvida, por padrão será 0.</w:t>
+            </w:r>
+          </w:p>
+          <w:p>
+            <w:pPr>
+              <w:pStyle w:val="ListParagraph"/>
+              <w:numPr>
+                <w:ilvl w:val="1"/>
+                <w:numId w:val="4"/>
+              </w:numPr>
+              <w:rPr>
+                <w:sz w:val="24"/>
+                <w:szCs w:val="24"/>
+              </w:rPr>
+            </w:pPr>
+            <w:r>
+              <w:rPr>
+                <w:sz w:val="24"/>
+                <w:szCs w:val="24"/>
+              </w:rPr>
+              <w:t xml:space="preserve">No algoritmo de responder a questão, se a resposta for correta alterar o status da questão para 1. </w:t>
+            </w:r>
+          </w:p>
+          <w:p>
+            <w:pPr>
+              <w:pStyle w:val="ListParagraph"/>
+              <w:numPr>
+                <w:ilvl w:val="1"/>
+                <w:numId w:val="4"/>
+              </w:numPr>
+              <w:rPr>
+                <w:sz w:val="24"/>
+                <w:szCs w:val="24"/>
+              </w:rPr>
+            </w:pPr>
+            <w:r>
+              <w:rPr>
+                <w:sz w:val="24"/>
+                <w:szCs w:val="24"/>
+              </w:rPr>
+              <w:t>No algoritmo de responder a questão, se a resposta for errada, alterar o status da questão para 2.</w:t>
+            </w:r>
+          </w:p>
+          <w:p>
+            <w:pPr>
+              <w:pStyle w:val="ListParagraph"/>
+              <w:numPr>
+                <w:ilvl w:val="1"/>
+                <w:numId w:val="4"/>
+              </w:numPr>
+              <w:rPr>
+                <w:sz w:val="24"/>
+                <w:szCs w:val="24"/>
+              </w:rPr>
+            </w:pPr>
+            <w:r>
+              <w:rPr>
+                <w:sz w:val="24"/>
+                <w:szCs w:val="24"/>
+              </w:rPr>
               <w:t xml:space="preserve">Destacar no </w:t>
             </w:r>
             <w:proofErr w:type="spellStart"/>
@@ -3436,7 +3946,61 @@
                 <w:sz w:val="24"/>
                 <w:szCs w:val="24"/>
               </w:rPr>
-              <w:t xml:space="preserve"> modificando o fundo ou a borda da alternativa que já foi respondida corretamente.</w:t>
+              <w:t xml:space="preserve"> </w:t>
+            </w:r>
+            <w:r>
+              <w:rPr>
+                <w:sz w:val="24"/>
+                <w:szCs w:val="24"/>
+              </w:rPr>
+              <w:t xml:space="preserve">de questões, </w:t>
+            </w:r>
+            <w:r>
+              <w:rPr>
+                <w:sz w:val="24"/>
+                <w:szCs w:val="24"/>
+              </w:rPr>
+              <w:t>modificando o fundo ou a borda da alternativa que já foi respondida corretamente, para a cor verde; Para a cor vermelha se respondeu errado;</w:t>
+            </w:r>
+          </w:p>
+          <w:p>
+            <w:pPr>
+              <w:pStyle w:val="ListParagraph"/>
+              <w:numPr>
+                <w:ilvl w:val="1"/>
+                <w:numId w:val="4"/>
+              </w:numPr>
+              <w:rPr>
+                <w:sz w:val="24"/>
+                <w:szCs w:val="24"/>
+              </w:rPr>
+            </w:pPr>
+            <w:r>
+              <w:rPr>
+                <w:sz w:val="24"/>
+                <w:szCs w:val="24"/>
+              </w:rPr>
+              <w:t>Atualizar este documento adicionando as estórias que vocês haviam imaginado (passar do papel para o documento) – usar o modelo de estórias do usuário</w:t>
+            </w:r>
+          </w:p>
+          <w:p>
+            <w:pPr>
+              <w:pStyle w:val="ListParagraph"/>
+              <w:numPr>
+                <w:ilvl w:val="1"/>
+                <w:numId w:val="4"/>
+              </w:numPr>
+              <w:rPr>
+                <w:sz w:val="24"/>
+                <w:szCs w:val="24"/>
+              </w:rPr>
+            </w:pPr>
+            <w:r>
+              <w:rPr>
+                <w:sz w:val="24"/>
+                <w:szCs w:val="24"/>
+              </w:rPr>
+              <w:t>Validar o aplicativo com estudantes</w:t>
             </w:r>
           </w:p>
         </w:tc>
@@ -3724,6 +4288,92 @@
     </w:lvl>
   </w:abstractNum>
   <w:abstractNum w:abstractNumId="2">
+    <w:nsid w:val="6EE349B8"/>
+    <w:multiLevelType w:val="hybridMultilevel"/>
+    <w:tmpl w:val="AB0EA60E"/>
+    <w:lvl w:ilvl="0" w:tplc="0409000F">
+      <w:start w:val="1"/>
+      <w:numFmt w:val="decimal"/>
+      <w:lvlText w:val="%1."/>
+      <w:lvlJc w:val="left"/>
+      <w:pPr>
+        <w:ind w:left="1068" w:hanging="360"/>
+      </w:pPr>
+    </w:lvl>
+    <w:lvl w:ilvl="1" w:tplc="04090019">
+      <w:start w:val="1"/>
+      <w:numFmt w:val="lowerLetter"/>
+      <w:lvlText w:val="%2."/>
+      <w:lvlJc w:val="left"/>
+      <w:pPr>
+        <w:ind w:left="1788" w:hanging="360"/>
+      </w:pPr>
+    </w:lvl>
+    <w:lvl w:ilvl="2" w:tplc="0409001B">
+      <w:start w:val="1"/>
+      <w:numFmt w:val="lowerRoman"/>
+      <w:lvlText w:val="%3."/>
+      <w:lvlJc w:val="right"/>
+      <w:pPr>
+        <w:ind w:left="2508" w:hanging="180"/>
+      </w:pPr>
+    </w:lvl>
+    <w:lvl w:ilvl="3" w:tplc="0409000F">
+      <w:start w:val="1"/>
+      <w:numFmt w:val="decimal"/>
+      <w:lvlText w:val="%4."/>
+      <w:lvlJc w:val="left"/>
+      <w:pPr>
+        <w:ind w:left="3228" w:hanging="360"/>
+      </w:pPr>
+    </w:lvl>
+    <w:lvl w:ilvl="4" w:tplc="04090019" w:tentative="1">
+      <w:start w:val="1"/>
+      <w:numFmt w:val="lowerLetter"/>
+      <w:lvlText w:val="%5."/>
+      <w:lvlJc w:val="left"/>
+      <w:pPr>
+        <w:ind w:left="3948" w:hanging="360"/>
+      </w:pPr>
+    </w:lvl>
+    <w:lvl w:ilvl="5" w:tplc="0409001B" w:tentative="1">
+      <w:start w:val="1"/>
+      <w:numFmt w:val="lowerRoman"/>
+      <w:lvlText w:val="%6."/>
+      <w:lvlJc w:val="right"/>
+      <w:pPr>
+        <w:ind w:left="4668" w:hanging="180"/>
+      </w:pPr>
+    </w:lvl>
+    <w:lvl w:ilvl="6" w:tplc="0409000F" w:tentative="1">
+      <w:start w:val="1"/>
+      <w:numFmt w:val="decimal"/>
+      <w:lvlText w:val="%7."/>
+      <w:lvlJc w:val="left"/>
+      <w:pPr>
+        <w:ind w:left="5388" w:hanging="360"/>
+      </w:pPr>
+    </w:lvl>
+    <w:lvl w:ilvl="7" w:tplc="04090019" w:tentative="1">
+      <w:start w:val="1"/>
+      <w:numFmt w:val="lowerLetter"/>
+      <w:lvlText w:val="%8."/>
+      <w:lvlJc w:val="left"/>
+      <w:pPr>
+        <w:ind w:left="6108" w:hanging="360"/>
+      </w:pPr>
+    </w:lvl>
+    <w:lvl w:ilvl="8" w:tplc="0409001B" w:tentative="1">
+      <w:start w:val="1"/>
+      <w:numFmt w:val="lowerRoman"/>
+      <w:lvlText w:val="%9."/>
+      <w:lvlJc w:val="right"/>
+      <w:pPr>
+        <w:ind w:left="6828" w:hanging="180"/>
+      </w:pPr>
+    </w:lvl>
+  </w:abstractNum>
+  <w:abstractNum w:abstractNumId="3">
     <w:nsid w:val="78F22800"/>
     <w:multiLevelType w:val="hybridMultilevel"/>
     <w:tmpl w:val="D38C247E"/>
@@ -3813,13 +4463,16 @@
     </w:lvl>
   </w:abstractNum>
   <w:num w:numId="1">
-    <w:abstractNumId w:val="2"/>
+    <w:abstractNumId w:val="3"/>
   </w:num>
   <w:num w:numId="2">
     <w:abstractNumId w:val="1"/>
   </w:num>
   <w:num w:numId="3">
     <w:abstractNumId w:val="0"/>
+  </w:num>
+  <w:num w:numId="4">
+    <w:abstractNumId w:val="2"/>
   </w:num>
 </w:numbering>
 </file>
@@ -4583,7 +5236,7 @@
   <a:extraClrSchemeLst/>
   <a:extLst>
     <a:ext uri="{05A4C25C-085E-4340-85A3-A5531E510DB2}">
-      <thm15:themeFamily xmlns="" xmlns:thm15="http://schemas.microsoft.com/office/thememl/2012/main" name="Office Theme" id="{62F939B6-93AF-4DB8-9C6B-D6C7DFDC589F}" vid="{4A3C46E8-61CC-4603-A589-7422A47A8E4A}"/>
+      <thm15:themeFamily xmlns:thm15="http://schemas.microsoft.com/office/thememl/2012/main" xmlns="" name="Office Theme" id="{62F939B6-93AF-4DB8-9C6B-D6C7DFDC589F}" vid="{4A3C46E8-61CC-4603-A589-7422A47A8E4A}"/>
     </a:ext>
   </a:extLst>
 </a:theme>

</xml_diff>

<commit_message>
Acréscimo de cores no documento de sprint para destacar o que está pronto
</commit_message>
<xml_diff>
--- a/docs/personasVestibular.docx
+++ b/docs/personasVestibular.docx
@@ -2271,8 +2271,6 @@
               </w:rPr>
               <w:t>2</w:t>
             </w:r>
-            <w:bookmarkStart w:id="0" w:name="_GoBack"/>
-            <w:bookmarkEnd w:id="0"/>
           </w:p>
         </w:tc>
       </w:tr>
@@ -3577,12 +3575,16 @@
                 <w:numId w:val="4"/>
               </w:numPr>
               <w:rPr>
-                <w:sz w:val="24"/>
-                <w:szCs w:val="24"/>
-              </w:rPr>
-            </w:pPr>
-            <w:r>
-              <w:rPr>
+                <w:b/>
+                <w:color w:val="70AD47" w:themeColor="accent6"/>
+                <w:sz w:val="24"/>
+                <w:szCs w:val="24"/>
+              </w:rPr>
+            </w:pPr>
+            <w:r>
+              <w:rPr>
+                <w:b/>
+                <w:color w:val="70AD47" w:themeColor="accent6"/>
                 <w:sz w:val="24"/>
                 <w:szCs w:val="24"/>
               </w:rPr>
@@ -3597,15 +3599,20 @@
                 <w:numId w:val="4"/>
               </w:numPr>
               <w:rPr>
-                <w:sz w:val="24"/>
-                <w:szCs w:val="24"/>
-              </w:rPr>
-            </w:pPr>
-            <w:r>
-              <w:rPr>
-                <w:sz w:val="24"/>
-                <w:szCs w:val="24"/>
-              </w:rPr>
+                <w:b/>
+                <w:color w:val="70AD47" w:themeColor="accent6"/>
+                <w:sz w:val="24"/>
+                <w:szCs w:val="24"/>
+              </w:rPr>
+            </w:pPr>
+            <w:r>
+              <w:rPr>
+                <w:b/>
+                <w:color w:val="70AD47" w:themeColor="accent6"/>
+                <w:sz w:val="24"/>
+                <w:szCs w:val="24"/>
+              </w:rPr>
+              <w:lastRenderedPageBreak/>
               <w:t>Ter uma tela inicial do aplicativo com dois botões:</w:t>
             </w:r>
           </w:p>
@@ -3617,16 +3624,19 @@
                 <w:numId w:val="4"/>
               </w:numPr>
               <w:rPr>
-                <w:sz w:val="24"/>
-                <w:szCs w:val="24"/>
-              </w:rPr>
-            </w:pPr>
-            <w:r>
-              <w:rPr>
-                <w:sz w:val="24"/>
-                <w:szCs w:val="24"/>
-              </w:rPr>
-              <w:lastRenderedPageBreak/>
+                <w:b/>
+                <w:color w:val="70AD47" w:themeColor="accent6"/>
+                <w:sz w:val="24"/>
+                <w:szCs w:val="24"/>
+              </w:rPr>
+            </w:pPr>
+            <w:r>
+              <w:rPr>
+                <w:b/>
+                <w:color w:val="70AD47" w:themeColor="accent6"/>
+                <w:sz w:val="24"/>
+                <w:szCs w:val="24"/>
+              </w:rPr>
               <w:t>Responder questões</w:t>
             </w:r>
           </w:p>
@@ -3638,12 +3648,16 @@
                 <w:numId w:val="4"/>
               </w:numPr>
               <w:rPr>
-                <w:sz w:val="24"/>
-                <w:szCs w:val="24"/>
-              </w:rPr>
-            </w:pPr>
-            <w:r>
-              <w:rPr>
+                <w:b/>
+                <w:color w:val="70AD47" w:themeColor="accent6"/>
+                <w:sz w:val="24"/>
+                <w:szCs w:val="24"/>
+              </w:rPr>
+            </w:pPr>
+            <w:r>
+              <w:rPr>
+                <w:b/>
+                <w:color w:val="70AD47" w:themeColor="accent6"/>
                 <w:sz w:val="24"/>
                 <w:szCs w:val="24"/>
               </w:rPr>
@@ -3725,12 +3739,14 @@
                 <w:numId w:val="4"/>
               </w:numPr>
               <w:rPr>
-                <w:sz w:val="24"/>
-                <w:szCs w:val="24"/>
-              </w:rPr>
-            </w:pPr>
-            <w:r>
-              <w:rPr>
+                <w:color w:val="70AD47" w:themeColor="accent6"/>
+                <w:sz w:val="24"/>
+                <w:szCs w:val="24"/>
+              </w:rPr>
+            </w:pPr>
+            <w:r>
+              <w:rPr>
+                <w:color w:val="70AD47" w:themeColor="accent6"/>
                 <w:sz w:val="24"/>
                 <w:szCs w:val="24"/>
               </w:rPr>
@@ -3756,6 +3772,13 @@
               </w:rPr>
               <w:t>Devem ser listadas todas as matérias, carregando do banco de dados.</w:t>
             </w:r>
+            <w:r>
+              <w:rPr>
+                <w:sz w:val="24"/>
+                <w:szCs w:val="24"/>
+              </w:rPr>
+              <w:t xml:space="preserve"> (último a ser implementado)</w:t>
+            </w:r>
           </w:p>
           <w:p>
             <w:pPr>
@@ -3774,7 +3797,21 @@
                 <w:sz w:val="24"/>
                 <w:szCs w:val="24"/>
               </w:rPr>
-              <w:t>Na coluna da direita deverá ser calculado o % de acerto: (total de acertos / total de questões da matéria )* 100 = % de acerto.</w:t>
+              <w:t>Na coluna da direita deverá ser calculado o % de acerto: (total de acertos / total de questões da matéria</w:t>
+            </w:r>
+            <w:r>
+              <w:rPr>
+                <w:sz w:val="24"/>
+                <w:szCs w:val="24"/>
+              </w:rPr>
+              <w:t xml:space="preserve"> que foram respondidas</w:t>
+            </w:r>
+            <w:r>
+              <w:rPr>
+                <w:sz w:val="24"/>
+                <w:szCs w:val="24"/>
+              </w:rPr>
+              <w:t xml:space="preserve"> )* 100 = % de acerto.</w:t>
             </w:r>
           </w:p>
           <w:p>
@@ -3841,12 +3878,14 @@
                 <w:numId w:val="4"/>
               </w:numPr>
               <w:rPr>
-                <w:sz w:val="24"/>
-                <w:szCs w:val="24"/>
-              </w:rPr>
-            </w:pPr>
-            <w:r>
-              <w:rPr>
+                <w:color w:val="70AD47" w:themeColor="accent6"/>
+                <w:sz w:val="24"/>
+                <w:szCs w:val="24"/>
+              </w:rPr>
+            </w:pPr>
+            <w:r>
+              <w:rPr>
+                <w:color w:val="70AD47" w:themeColor="accent6"/>
                 <w:sz w:val="24"/>
                 <w:szCs w:val="24"/>
               </w:rPr>
@@ -3861,12 +3900,14 @@
                 <w:numId w:val="4"/>
               </w:numPr>
               <w:rPr>
-                <w:sz w:val="24"/>
-                <w:szCs w:val="24"/>
-              </w:rPr>
-            </w:pPr>
-            <w:r>
-              <w:rPr>
+                <w:color w:val="70AD47" w:themeColor="accent6"/>
+                <w:sz w:val="24"/>
+                <w:szCs w:val="24"/>
+              </w:rPr>
+            </w:pPr>
+            <w:r>
+              <w:rPr>
+                <w:color w:val="70AD47" w:themeColor="accent6"/>
                 <w:sz w:val="24"/>
                 <w:szCs w:val="24"/>
               </w:rPr>
@@ -4000,7 +4041,16 @@
                 <w:sz w:val="24"/>
                 <w:szCs w:val="24"/>
               </w:rPr>
-              <w:t>Validar o aplicativo com estudantes</w:t>
+              <w:t>Validar o aplicativo com e</w:t>
+            </w:r>
+            <w:bookmarkStart w:id="0" w:name="_GoBack"/>
+            <w:bookmarkEnd w:id="0"/>
+            <w:r>
+              <w:rPr>
+                <w:sz w:val="24"/>
+                <w:szCs w:val="24"/>
+              </w:rPr>
+              <w:t>studantes</w:t>
             </w:r>
           </w:p>
         </w:tc>
@@ -5236,7 +5286,7 @@
   <a:extraClrSchemeLst/>
   <a:extLst>
     <a:ext uri="{05A4C25C-085E-4340-85A3-A5531E510DB2}">
-      <thm15:themeFamily xmlns:thm15="http://schemas.microsoft.com/office/thememl/2012/main" xmlns="" name="Office Theme" id="{62F939B6-93AF-4DB8-9C6B-D6C7DFDC589F}" vid="{4A3C46E8-61CC-4603-A589-7422A47A8E4A}"/>
+      <thm15:themeFamily xmlns="" xmlns:thm15="http://schemas.microsoft.com/office/thememl/2012/main" name="Office Theme" id="{62F939B6-93AF-4DB8-9C6B-D6C7DFDC589F}" vid="{4A3C46E8-61CC-4603-A589-7422A47A8E4A}"/>
     </a:ext>
   </a:extLst>
 </a:theme>

</xml_diff>